<commit_message>
Add new projects and files
</commit_message>
<xml_diff>
--- a/Document/SHYC/船舶AI系统需求与概要设计.docx
+++ b/Document/SHYC/船舶AI系统需求与概要设计.docx
@@ -2531,13 +2531,25 @@
         <w:rPr>
           <w:rFonts w:asciiTheme="minorEastAsia" w:eastAsiaTheme="minorEastAsia" w:hAnsiTheme="minorEastAsia" w:hint="eastAsia"/>
         </w:rPr>
-        <w:t>本地服务端IP地址：address和-</w:t>
-      </w:r>
-      <w:r>
-        <w:rPr>
-          <w:rFonts w:asciiTheme="minorEastAsia" w:eastAsiaTheme="minorEastAsia" w:hAnsiTheme="minorEastAsia"/>
-        </w:rPr>
-        <w:t>a;</w:t>
+        <w:t>本地服务端监听端口：</w:t>
+      </w:r>
+      <w:r>
+        <w:rPr>
+          <w:rFonts w:asciiTheme="minorEastAsia" w:eastAsiaTheme="minorEastAsia" w:hAnsiTheme="minorEastAsia"/>
+        </w:rPr>
+        <w:t>listen</w:t>
+      </w:r>
+      <w:r>
+        <w:rPr>
+          <w:rFonts w:asciiTheme="minorEastAsia" w:eastAsiaTheme="minorEastAsia" w:hAnsiTheme="minorEastAsia" w:hint="eastAsia"/>
+        </w:rPr>
+        <w:t>和-</w:t>
+      </w:r>
+      <w:r>
+        <w:rPr>
+          <w:rFonts w:asciiTheme="minorEastAsia" w:eastAsiaTheme="minorEastAsia" w:hAnsiTheme="minorEastAsia"/>
+        </w:rPr>
+        <w:t>l;</w:t>
       </w:r>
     </w:p>
     <w:p>
@@ -2557,25 +2569,13 @@
         <w:rPr>
           <w:rFonts w:asciiTheme="minorEastAsia" w:eastAsiaTheme="minorEastAsia" w:hAnsiTheme="minorEastAsia" w:hint="eastAsia"/>
         </w:rPr>
-        <w:t>本地服务端监听端口：</w:t>
-      </w:r>
-      <w:r>
-        <w:rPr>
-          <w:rFonts w:asciiTheme="minorEastAsia" w:eastAsiaTheme="minorEastAsia" w:hAnsiTheme="minorEastAsia"/>
-        </w:rPr>
-        <w:t>listen</w:t>
-      </w:r>
-      <w:r>
-        <w:rPr>
-          <w:rFonts w:asciiTheme="minorEastAsia" w:eastAsiaTheme="minorEastAsia" w:hAnsiTheme="minorEastAsia" w:hint="eastAsia"/>
-        </w:rPr>
-        <w:t>和-</w:t>
-      </w:r>
-      <w:r>
-        <w:rPr>
-          <w:rFonts w:asciiTheme="minorEastAsia" w:eastAsiaTheme="minorEastAsia" w:hAnsiTheme="minorEastAsia"/>
-        </w:rPr>
-        <w:t>l;</w:t>
+        <w:t>上游服务端IP地址：upstream和-</w:t>
+      </w:r>
+      <w:r>
+        <w:rPr>
+          <w:rFonts w:asciiTheme="minorEastAsia" w:eastAsiaTheme="minorEastAsia" w:hAnsiTheme="minorEastAsia"/>
+        </w:rPr>
+        <w:t>u;</w:t>
       </w:r>
     </w:p>
     <w:p>
@@ -2589,32 +2589,6 @@
         <w:ind w:firstLineChars="0"/>
         <w:rPr>
           <w:rFonts w:asciiTheme="minorEastAsia" w:eastAsiaTheme="minorEastAsia" w:hAnsiTheme="minorEastAsia"/>
-        </w:rPr>
-      </w:pPr>
-      <w:r>
-        <w:rPr>
-          <w:rFonts w:asciiTheme="minorEastAsia" w:eastAsiaTheme="minorEastAsia" w:hAnsiTheme="minorEastAsia" w:hint="eastAsia"/>
-        </w:rPr>
-        <w:t>上游服务端IP地址：upstream和-</w:t>
-      </w:r>
-      <w:r>
-        <w:rPr>
-          <w:rFonts w:asciiTheme="minorEastAsia" w:eastAsiaTheme="minorEastAsia" w:hAnsiTheme="minorEastAsia"/>
-        </w:rPr>
-        <w:t>u;</w:t>
-      </w:r>
-    </w:p>
-    <w:p>
-      <w:pPr>
-        <w:pStyle w:val="BodyText"/>
-        <w:numPr>
-          <w:ilvl w:val="0"/>
-          <w:numId w:val="6"/>
-        </w:numPr>
-        <w:spacing w:before="156"/>
-        <w:ind w:firstLineChars="0"/>
-        <w:rPr>
-          <w:rFonts w:asciiTheme="minorEastAsia" w:eastAsiaTheme="minorEastAsia" w:hAnsiTheme="minorEastAsia" w:hint="eastAsia"/>
         </w:rPr>
       </w:pPr>
       <w:r>
@@ -2726,10 +2700,10 @@
             <v:path o:extrusionok="f" gradientshapeok="t" o:connecttype="rect"/>
             <o:lock v:ext="edit" aspectratio="t"/>
           </v:shapetype>
-          <v:shape id="_x0000_i1025" type="#_x0000_t75" style="width:414.8pt;height:430.4pt" o:ole="">
+          <v:shape id="_x0000_i1025" type="#_x0000_t75" style="width:414.75pt;height:430.5pt" o:ole="">
             <v:imagedata r:id="rId16" o:title=""/>
           </v:shape>
-          <o:OLEObject Type="Embed" ProgID="Visio.Drawing.15" ShapeID="_x0000_i1025" DrawAspect="Content" ObjectID="_1650291225" r:id="rId17"/>
+          <o:OLEObject Type="Embed" ProgID="Visio.Drawing.15" ShapeID="_x0000_i1025" DrawAspect="Content" ObjectID="_1650519981" r:id="rId17"/>
         </w:object>
       </w:r>
     </w:p>
@@ -2888,34 +2862,21 @@
         <w:lastRenderedPageBreak/>
         <w:t>控制简单。任何一站点只和中央</w:t>
       </w:r>
-      <w:r>
-        <w:fldChar w:fldCharType="begin"/>
-      </w:r>
-      <w:r>
-        <w:instrText xml:space="preserve"> HYPERLINK "https://baike.baidu.com/item/%E8%8A%82%E7%82%B9" \t "_blank" </w:instrText>
-      </w:r>
-      <w:r>
-        <w:fldChar w:fldCharType="separate"/>
-      </w:r>
-      <w:r>
-        <w:rPr>
-          <w:rFonts w:asciiTheme="minorEastAsia" w:eastAsiaTheme="minorEastAsia" w:hAnsiTheme="minorEastAsia"/>
-        </w:rPr>
-        <w:t>节点</w:t>
-      </w:r>
-      <w:r>
-        <w:rPr>
-          <w:rFonts w:asciiTheme="minorEastAsia" w:eastAsiaTheme="minorEastAsia" w:hAnsiTheme="minorEastAsia"/>
-        </w:rPr>
-        <w:fldChar w:fldCharType="end"/>
-      </w:r>
+      <w:hyperlink r:id="rId18" w:tgtFrame="_blank" w:history="1">
+        <w:r>
+          <w:rPr>
+            <w:rFonts w:asciiTheme="minorEastAsia" w:eastAsiaTheme="minorEastAsia" w:hAnsiTheme="minorEastAsia"/>
+          </w:rPr>
+          <w:t>节点</w:t>
+        </w:r>
+      </w:hyperlink>
       <w:r>
         <w:rPr>
           <w:rFonts w:asciiTheme="minorEastAsia" w:eastAsiaTheme="minorEastAsia" w:hAnsiTheme="minorEastAsia"/>
         </w:rPr>
         <w:t>相连接，因而</w:t>
       </w:r>
-      <w:hyperlink r:id="rId18" w:tgtFrame="_blank" w:history="1">
+      <w:hyperlink r:id="rId19" w:tgtFrame="_blank" w:history="1">
         <w:r>
           <w:rPr>
             <w:rFonts w:asciiTheme="minorEastAsia" w:eastAsiaTheme="minorEastAsia" w:hAnsiTheme="minorEastAsia"/>
@@ -3075,27 +3036,14 @@
         </w:rPr>
         <w:t>各站点的</w:t>
       </w:r>
-      <w:r>
-        <w:fldChar w:fldCharType="begin"/>
-      </w:r>
-      <w:r>
-        <w:instrText xml:space="preserve"> HYPERLINK "https://baike.baidu.com/item/%E5%88%86%E5%B8%83%E5%A4%84%E7%90%86" \t "_blank" </w:instrText>
-      </w:r>
-      <w:r>
-        <w:fldChar w:fldCharType="separate"/>
-      </w:r>
-      <w:r>
-        <w:rPr>
-          <w:rFonts w:asciiTheme="minorEastAsia" w:eastAsiaTheme="minorEastAsia" w:hAnsiTheme="minorEastAsia"/>
-        </w:rPr>
-        <w:t>分布处理</w:t>
-      </w:r>
-      <w:r>
-        <w:rPr>
-          <w:rFonts w:asciiTheme="minorEastAsia" w:eastAsiaTheme="minorEastAsia" w:hAnsiTheme="minorEastAsia"/>
-        </w:rPr>
-        <w:fldChar w:fldCharType="end"/>
-      </w:r>
+      <w:hyperlink r:id="rId20" w:tgtFrame="_blank" w:history="1">
+        <w:r>
+          <w:rPr>
+            <w:rFonts w:asciiTheme="minorEastAsia" w:eastAsiaTheme="minorEastAsia" w:hAnsiTheme="minorEastAsia"/>
+          </w:rPr>
+          <w:t>分布处理</w:t>
+        </w:r>
+      </w:hyperlink>
       <w:r>
         <w:rPr>
           <w:rFonts w:asciiTheme="minorEastAsia" w:eastAsiaTheme="minorEastAsia" w:hAnsiTheme="minorEastAsia"/>
@@ -3173,10 +3121,10 @@
       </w:pPr>
       <w:r>
         <w:object w:dxaOrig="15750" w:dyaOrig="15690" w14:anchorId="1489111C">
-          <v:shape id="_x0000_i1026" type="#_x0000_t75" style="width:414.8pt;height:413.2pt" o:ole="">
-            <v:imagedata r:id="rId19" o:title=""/>
+          <v:shape id="_x0000_i1026" type="#_x0000_t75" style="width:414.75pt;height:413.25pt" o:ole="">
+            <v:imagedata r:id="rId21" o:title=""/>
           </v:shape>
-          <o:OLEObject Type="Embed" ProgID="Visio.Drawing.15" ShapeID="_x0000_i1026" DrawAspect="Content" ObjectID="_1650291226" r:id="rId20"/>
+          <o:OLEObject Type="Embed" ProgID="Visio.Drawing.15" ShapeID="_x0000_i1026" DrawAspect="Content" ObjectID="_1650519982" r:id="rId22"/>
         </w:object>
       </w:r>
     </w:p>
@@ -4418,10 +4366,10 @@
       </w:pPr>
       <w:r>
         <w:object w:dxaOrig="13081" w:dyaOrig="9481" w14:anchorId="5F8EE8D3">
-          <v:shape id="_x0000_i1027" type="#_x0000_t75" style="width:415.35pt;height:300.35pt" o:ole="">
-            <v:imagedata r:id="rId25" o:title=""/>
+          <v:shape id="_x0000_i1027" type="#_x0000_t75" style="width:415.5pt;height:300.75pt" o:ole="">
+            <v:imagedata r:id="rId27" o:title=""/>
           </v:shape>
-          <o:OLEObject Type="Embed" ProgID="Visio.Drawing.15" ShapeID="_x0000_i1027" DrawAspect="Content" ObjectID="_1650291227" r:id="rId26"/>
+          <o:OLEObject Type="Embed" ProgID="Visio.Drawing.15" ShapeID="_x0000_i1027" DrawAspect="Content" ObjectID="_1650519983" r:id="rId28"/>
         </w:object>
       </w:r>
     </w:p>
@@ -4905,7 +4853,6 @@
               <w:spacing w:before="156"/>
               <w:ind w:firstLineChars="0" w:firstLine="0"/>
             </w:pPr>
-            <w:proofErr w:type="spellStart"/>
             <w:r>
               <w:rPr>
                 <w:rFonts w:hint="eastAsia"/>
@@ -4918,7 +4865,6 @@
             <w:r>
               <w:t>Name</w:t>
             </w:r>
-            <w:proofErr w:type="spellEnd"/>
           </w:p>
         </w:tc>
       </w:tr>
@@ -5039,7 +4985,6 @@
               <w:spacing w:before="156"/>
               <w:ind w:firstLineChars="0" w:firstLine="0"/>
             </w:pPr>
-            <w:proofErr w:type="spellStart"/>
             <w:r>
               <w:t>UUID</w:t>
             </w:r>
@@ -5049,7 +4994,6 @@
             <w:r>
               <w:t>Alarm</w:t>
             </w:r>
-            <w:proofErr w:type="spellEnd"/>
           </w:p>
         </w:tc>
       </w:tr>
@@ -5197,10 +5141,10 @@
       </w:pPr>
       <w:r>
         <w:object w:dxaOrig="11566" w:dyaOrig="11011" w14:anchorId="1EDAD473">
-          <v:shape id="_x0000_i1028" type="#_x0000_t75" style="width:415.35pt;height:395.45pt" o:ole="">
-            <v:imagedata r:id="rId27" o:title=""/>
+          <v:shape id="_x0000_i1028" type="#_x0000_t75" style="width:415.5pt;height:395.25pt" o:ole="">
+            <v:imagedata r:id="rId29" o:title=""/>
           </v:shape>
-          <o:OLEObject Type="Embed" ProgID="Visio.Drawing.15" ShapeID="_x0000_i1028" DrawAspect="Content" ObjectID="_1650291228" r:id="rId28"/>
+          <o:OLEObject Type="Embed" ProgID="Visio.Drawing.15" ShapeID="_x0000_i1028" DrawAspect="Content" ObjectID="_1650519984" r:id="rId30"/>
         </w:object>
       </w:r>
     </w:p>
@@ -5305,10 +5249,10 @@
       </w:pPr>
       <w:r>
         <w:object w:dxaOrig="16156" w:dyaOrig="9166" w14:anchorId="1B05B1FC">
-          <v:shape id="_x0000_i1029" type="#_x0000_t75" style="width:415.35pt;height:235.35pt" o:ole="">
-            <v:imagedata r:id="rId29" o:title=""/>
+          <v:shape id="_x0000_i1029" type="#_x0000_t75" style="width:415.5pt;height:235.5pt" o:ole="">
+            <v:imagedata r:id="rId31" o:title=""/>
           </v:shape>
-          <o:OLEObject Type="Embed" ProgID="Visio.Drawing.15" ShapeID="_x0000_i1029" DrawAspect="Content" ObjectID="_1650291229" r:id="rId30"/>
+          <o:OLEObject Type="Embed" ProgID="Visio.Drawing.15" ShapeID="_x0000_i1029" DrawAspect="Content" ObjectID="_1650519985" r:id="rId32"/>
         </w:object>
       </w:r>
     </w:p>
@@ -5419,10 +5363,10 @@
       </w:pPr>
       <w:r>
         <w:object w:dxaOrig="14566" w:dyaOrig="9526" w14:anchorId="6890D260">
-          <v:shape id="_x0000_i1030" type="#_x0000_t75" style="width:415.9pt;height:271.35pt" o:ole="">
-            <v:imagedata r:id="rId31" o:title=""/>
+          <v:shape id="_x0000_i1030" type="#_x0000_t75" style="width:415.5pt;height:271.5pt" o:ole="">
+            <v:imagedata r:id="rId33" o:title=""/>
           </v:shape>
-          <o:OLEObject Type="Embed" ProgID="Visio.Drawing.15" ShapeID="_x0000_i1030" DrawAspect="Content" ObjectID="_1650291230" r:id="rId32"/>
+          <o:OLEObject Type="Embed" ProgID="Visio.Drawing.15" ShapeID="_x0000_i1030" DrawAspect="Content" ObjectID="_1650519986" r:id="rId34"/>
         </w:object>
       </w:r>
     </w:p>
@@ -5851,10 +5795,10 @@
       </w:pPr>
       <w:r>
         <w:object w:dxaOrig="15031" w:dyaOrig="5941" w14:anchorId="60E384DB">
-          <v:shape id="_x0000_i1031" type="#_x0000_t75" style="width:414.8pt;height:164.4pt" o:ole="">
-            <v:imagedata r:id="rId33" o:title=""/>
+          <v:shape id="_x0000_i1031" type="#_x0000_t75" style="width:414.75pt;height:164.25pt" o:ole="">
+            <v:imagedata r:id="rId35" o:title=""/>
           </v:shape>
-          <o:OLEObject Type="Embed" ProgID="Visio.Drawing.15" ShapeID="_x0000_i1031" DrawAspect="Content" ObjectID="_1650291231" r:id="rId34"/>
+          <o:OLEObject Type="Embed" ProgID="Visio.Drawing.15" ShapeID="_x0000_i1031" DrawAspect="Content" ObjectID="_1650519987" r:id="rId36"/>
         </w:object>
       </w:r>
     </w:p>
@@ -6057,8 +6001,8 @@
       <w:bookmarkEnd w:id="30"/>
     </w:p>
     <w:sectPr>
-      <w:headerReference w:type="default" r:id="rId35"/>
-      <w:footerReference w:type="default" r:id="rId36"/>
+      <w:headerReference w:type="default" r:id="rId37"/>
+      <w:footerReference w:type="default" r:id="rId38"/>
       <w:pgSz w:w="11906" w:h="16838"/>
       <w:pgMar w:top="1440" w:right="1797" w:bottom="1440" w:left="1797" w:header="851" w:footer="992" w:gutter="0"/>
       <w:pgNumType w:start="1"/>
@@ -6223,7 +6167,7 @@
         </mc:Choice>
         <mc:Fallback>
           <w:pict>
-            <v:line w14:anchorId="66FB9989" id="Line 9" o:spid="_x0000_s1026" style="position:absolute;z-index:251655680;visibility:visible;mso-wrap-style:square;mso-width-percent:0;mso-height-percent:0;mso-wrap-distance-left:9pt;mso-wrap-distance-top:0;mso-wrap-distance-right:9pt;mso-wrap-distance-bottom:0;mso-position-horizontal:absolute;mso-position-horizontal-relative:text;mso-position-vertical:absolute;mso-position-vertical-relative:text;mso-width-percent:0;mso-height-percent:0;mso-width-relative:page;mso-height-relative:page" from="0,7.85pt" to=".05pt,7.9pt" o:gfxdata="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"/>
+            <v:line w14:anchorId="049FC4ED" id="Line 9" o:spid="_x0000_s1026" style="position:absolute;z-index:251655680;visibility:visible;mso-wrap-style:square;mso-width-percent:0;mso-height-percent:0;mso-wrap-distance-left:9pt;mso-wrap-distance-top:0;mso-wrap-distance-right:9pt;mso-wrap-distance-bottom:0;mso-position-horizontal:absolute;mso-position-horizontal-relative:text;mso-position-vertical:absolute;mso-position-vertical-relative:text;mso-width-percent:0;mso-height-percent:0;mso-width-relative:page;mso-height-relative:page" from="0,7.85pt" to=".05pt,7.9pt" o:gfxdata="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"/>
           </w:pict>
         </mc:Fallback>
       </mc:AlternateContent>
@@ -6315,7 +6259,7 @@
         </mc:Choice>
         <mc:Fallback>
           <w:pict>
-            <v:line w14:anchorId="33D4255B" id="Line 13" o:spid="_x0000_s1026" style="position:absolute;z-index:251656704;visibility:visible;mso-wrap-style:square;mso-width-percent:0;mso-height-percent:0;mso-wrap-distance-left:9pt;mso-wrap-distance-top:0;mso-wrap-distance-right:9pt;mso-wrap-distance-bottom:0;mso-position-horizontal:absolute;mso-position-horizontal-relative:text;mso-position-vertical:absolute;mso-position-vertical-relative:text;mso-width-percent:0;mso-height-percent:0;mso-width-relative:page;mso-height-relative:page" from="0,7.85pt" to=".05pt,7.9pt" o:gfxdata="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"/>
+            <v:line w14:anchorId="5CE1FB36" id="Line 13" o:spid="_x0000_s1026" style="position:absolute;z-index:251656704;visibility:visible;mso-wrap-style:square;mso-width-percent:0;mso-height-percent:0;mso-wrap-distance-left:9pt;mso-wrap-distance-top:0;mso-wrap-distance-right:9pt;mso-wrap-distance-bottom:0;mso-position-horizontal:absolute;mso-position-horizontal-relative:text;mso-position-vertical:absolute;mso-position-vertical-relative:text;mso-width-percent:0;mso-height-percent:0;mso-width-relative:page;mso-height-relative:page" from="0,7.85pt" to=".05pt,7.9pt" o:gfxdata="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"/>
           </w:pict>
         </mc:Fallback>
       </mc:AlternateContent>
@@ -6419,7 +6363,7 @@
         </mc:Choice>
         <mc:Fallback>
           <w:pict>
-            <v:line w14:anchorId="2B784474" id="Line 10" o:spid="_x0000_s1026" style="position:absolute;z-index:251658752;visibility:visible;mso-wrap-style:square;mso-width-percent:0;mso-height-percent:0;mso-wrap-distance-left:9pt;mso-wrap-distance-top:0;mso-wrap-distance-right:9pt;mso-wrap-distance-bottom:0;mso-position-horizontal:absolute;mso-position-horizontal-relative:text;mso-position-vertical:absolute;mso-position-vertical-relative:text;mso-width-percent:0;mso-height-percent:0;mso-width-relative:page;mso-height-relative:page" from="0,7.85pt" to=".05pt,7.9pt" o:gfxdata="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"/>
+            <v:line w14:anchorId="7C8D9FAE" id="Line 10" o:spid="_x0000_s1026" style="position:absolute;z-index:251658752;visibility:visible;mso-wrap-style:square;mso-width-percent:0;mso-height-percent:0;mso-wrap-distance-left:9pt;mso-wrap-distance-top:0;mso-wrap-distance-right:9pt;mso-wrap-distance-bottom:0;mso-position-horizontal:absolute;mso-position-horizontal-relative:text;mso-position-vertical:absolute;mso-position-vertical-relative:text;mso-width-percent:0;mso-height-percent:0;mso-width-relative:page;mso-height-relative:page" from="0,7.85pt" to=".05pt,7.9pt" o:gfxdata="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"/>
           </w:pict>
         </mc:Fallback>
       </mc:AlternateContent>
@@ -6511,7 +6455,7 @@
         </mc:Choice>
         <mc:Fallback>
           <w:pict>
-            <v:line w14:anchorId="0A7987BC" id="Line 12" o:spid="_x0000_s1026" style="position:absolute;z-index:251656192;visibility:visible;mso-wrap-style:square;mso-width-percent:0;mso-height-percent:0;mso-wrap-distance-left:9pt;mso-wrap-distance-top:0;mso-wrap-distance-right:9pt;mso-wrap-distance-bottom:0;mso-position-horizontal:absolute;mso-position-horizontal-relative:text;mso-position-vertical:absolute;mso-position-vertical-relative:text;mso-width-percent:0;mso-height-percent:0;mso-width-relative:page;mso-height-relative:page" from="0,7.85pt" to=".05pt,7.9pt" o:gfxdata="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"/>
+            <v:line w14:anchorId="01EFBB0A" id="Line 12" o:spid="_x0000_s1026" style="position:absolute;z-index:251656192;visibility:visible;mso-wrap-style:square;mso-width-percent:0;mso-height-percent:0;mso-wrap-distance-left:9pt;mso-wrap-distance-top:0;mso-wrap-distance-right:9pt;mso-wrap-distance-bottom:0;mso-position-horizontal:absolute;mso-position-horizontal-relative:text;mso-position-vertical:absolute;mso-position-vertical-relative:text;mso-width-percent:0;mso-height-percent:0;mso-width-relative:page;mso-height-relative:page" from="0,7.85pt" to=".05pt,7.9pt" o:gfxdata="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"/>
           </w:pict>
         </mc:Fallback>
       </mc:AlternateContent>
@@ -9019,7 +8963,7 @@
 </file>
 
 <file path=customXml/itemProps2.xml><?xml version="1.0" encoding="utf-8"?>
-<ds:datastoreItem xmlns:ds="http://schemas.openxmlformats.org/officeDocument/2006/customXml" ds:itemID="{55765672-CB7C-4170-8F19-D6954A85C3A6}">
+<ds:datastoreItem xmlns:ds="http://schemas.openxmlformats.org/officeDocument/2006/customXml" ds:itemID="{76B10A9E-D55A-4F8E-A8DA-7B18AA0F572F}">
   <ds:schemaRefs>
     <ds:schemaRef ds:uri="http://schemas.openxmlformats.org/officeDocument/2006/bibliography"/>
   </ds:schemaRefs>

</xml_diff>